<commit_message>
update template and rebuildInvoice
</commit_message>
<xml_diff>
--- a/storage/app/default/documents/receipt_en.docx
+++ b/storage/app/default/documents/receipt_en.docx
@@ -982,7 +982,17 @@
                 <w:noProof/>
                 <w:sz w:val="28"/>
               </w:rPr>
-              <w:t>[summaryInsurance.categoryInsurance; block=tbs:row; ope=mst$ProductCategoryInsurance; p1]</w:t>
+              <w:t>[summaryInsurance.categoryInsurance; block=tbs:row; ope=mst$ProductCategoryInsurance; lang=en;</w:t>
+            </w:r>
+            <w:bookmarkStart w:id="0" w:name="_GoBack"/>
+            <w:bookmarkEnd w:id="0"/>
+            <w:r>
+              <w:rPr>
+                <w:rFonts w:ascii="Browallia New" w:hAnsi="Browallia New" w:cs="Browallia New"/>
+                <w:noProof/>
+                <w:sz w:val="28"/>
+              </w:rPr>
+              <w:t xml:space="preserve"> p1]</w:t>
             </w:r>
           </w:p>
         </w:tc>
@@ -1167,22 +1177,8 @@
                 <w:noProof/>
                 <w:sz w:val="28"/>
               </w:rPr>
-              <w:t>Total Amount (</w:t>
+              <w:t>Total Amount ([grandFinalPrice;ope=currtext;lang=en;])</w:t>
             </w:r>
-            <w:bookmarkStart w:id="0" w:name="_GoBack"/>
-            <w:r>
-              <w:rPr>
-                <w:rFonts w:ascii="Browallia New" w:hAnsi="Browallia New" w:cs="Browallia New"/>
-                <w:b/>
-                <w:bCs/>
-                <w:i/>
-                <w:iCs/>
-                <w:noProof/>
-                <w:sz w:val="28"/>
-              </w:rPr>
-              <w:t>[grandFinalPrice;ope=currtext;lang=en;])</w:t>
-            </w:r>
-            <w:bookmarkEnd w:id="0"/>
           </w:p>
         </w:tc>
         <w:tc>

</xml_diff>